<commit_message>
update Arbeitsjournal Franziska Tobler
</commit_message>
<xml_diff>
--- a/Arbeitsjournale/Arbeitsjournal_franziska_tobler.docx
+++ b/Arbeitsjournale/Arbeitsjournal_franziska_tobler.docx
@@ -1,6 +1,6 @@
 
 <file path=word/document.xml><?xml version="1.0" encoding="utf-8"?>
-<w:document xmlns:wpc="http://schemas.microsoft.com/office/word/2010/wordprocessingCanvas" xmlns:cx="http://schemas.microsoft.com/office/drawing/2014/chartex" xmlns:cx1="http://schemas.microsoft.com/office/drawing/2015/9/8/chartex" xmlns:cx2="http://schemas.microsoft.com/office/drawing/2015/10/21/chartex" xmlns:cx3="http://schemas.microsoft.com/office/drawing/2016/5/9/chartex" xmlns:cx4="http://schemas.microsoft.com/office/drawing/2016/5/10/chartex" xmlns:cx5="http://schemas.microsoft.com/office/drawing/2016/5/11/chartex" xmlns:cx6="http://schemas.microsoft.com/office/drawing/2016/5/12/chartex" xmlns:cx7="http://schemas.microsoft.com/office/drawing/2016/5/13/chartex" xmlns:cx8="http://schemas.microsoft.com/office/drawing/2016/5/14/chartex" xmlns:mc="http://schemas.openxmlformats.org/markup-compatibility/2006" xmlns:aink="http://schemas.microsoft.com/office/drawing/2016/ink" xmlns:am3d="http://schemas.microsoft.com/office/drawing/2017/model3d" xmlns:o="urn:schemas-microsoft-com:office:office" xmlns:oel="http://schemas.microsoft.com/office/2019/extlst" xmlns:r="http://schemas.openxmlformats.org/officeDocument/2006/relationships" xmlns:m="http://schemas.openxmlformats.org/officeDocument/2006/math" xmlns:v="urn:schemas-microsoft-com:vml" xmlns:wp14="http://schemas.microsoft.com/office/word/2010/wordprocessingDrawing" xmlns:wp="http://schemas.openxmlformats.org/drawingml/2006/wordprocessingDrawing" xmlns:w10="urn:schemas-microsoft-com:office:word" xmlns:w="http://schemas.openxmlformats.org/wordprocessingml/2006/main" xmlns:w14="http://schemas.microsoft.com/office/word/2010/wordml" xmlns:w15="http://schemas.microsoft.com/office/word/2012/wordml" xmlns:w16cex="http://schemas.microsoft.com/office/word/2018/wordml/cex" xmlns:w16cid="http://schemas.microsoft.com/office/word/2016/wordml/cid" xmlns:w16="http://schemas.microsoft.com/office/word/2018/wordml" xmlns:w16sdtdh="http://schemas.microsoft.com/office/word/2020/wordml/sdtdatahash" xmlns:w16se="http://schemas.microsoft.com/office/word/2015/wordml/symex" xmlns:wpg="http://schemas.microsoft.com/office/word/2010/wordprocessingGroup" xmlns:wpi="http://schemas.microsoft.com/office/word/2010/wordprocessingInk" xmlns:wne="http://schemas.microsoft.com/office/word/2006/wordml" xmlns:wps="http://schemas.microsoft.com/office/word/2010/wordprocessingShape" mc:Ignorable="w14 w15 w16se w16cid w16 w16cex w16sdtdh wp14">
+<w:document xmlns:wpc="http://schemas.microsoft.com/office/word/2010/wordprocessingCanvas" xmlns:cx="http://schemas.microsoft.com/office/drawing/2014/chartex" xmlns:cx1="http://schemas.microsoft.com/office/drawing/2015/9/8/chartex" xmlns:cx2="http://schemas.microsoft.com/office/drawing/2015/10/21/chartex" xmlns:cx3="http://schemas.microsoft.com/office/drawing/2016/5/9/chartex" xmlns:cx4="http://schemas.microsoft.com/office/drawing/2016/5/10/chartex" xmlns:cx5="http://schemas.microsoft.com/office/drawing/2016/5/11/chartex" xmlns:cx6="http://schemas.microsoft.com/office/drawing/2016/5/12/chartex" xmlns:cx7="http://schemas.microsoft.com/office/drawing/2016/5/13/chartex" xmlns:cx8="http://schemas.microsoft.com/office/drawing/2016/5/14/chartex" xmlns:mc="http://schemas.openxmlformats.org/markup-compatibility/2006" xmlns:aink="http://schemas.microsoft.com/office/drawing/2016/ink" xmlns:am3d="http://schemas.microsoft.com/office/drawing/2017/model3d" xmlns:o="urn:schemas-microsoft-com:office:office" xmlns:oel="http://schemas.microsoft.com/office/2019/extlst" xmlns:r="http://schemas.openxmlformats.org/officeDocument/2006/relationships" xmlns:m="http://schemas.openxmlformats.org/officeDocument/2006/math" xmlns:v="urn:schemas-microsoft-com:vml" xmlns:wp14="http://schemas.microsoft.com/office/word/2010/wordprocessingDrawing" xmlns:wp="http://schemas.openxmlformats.org/drawingml/2006/wordprocessingDrawing" xmlns:w10="urn:schemas-microsoft-com:office:word" xmlns:w="http://schemas.openxmlformats.org/wordprocessingml/2006/main" xmlns:w14="http://schemas.microsoft.com/office/word/2010/wordml" xmlns:w15="http://schemas.microsoft.com/office/word/2012/wordml" xmlns:w16cex="http://schemas.microsoft.com/office/word/2018/wordml/cex" xmlns:w16cid="http://schemas.microsoft.com/office/word/2016/wordml/cid" xmlns:w16="http://schemas.microsoft.com/office/word/2018/wordml" xmlns:w16du="http://schemas.microsoft.com/office/word/2023/wordml/word16du" xmlns:w16sdtdh="http://schemas.microsoft.com/office/word/2020/wordml/sdtdatahash" xmlns:w16se="http://schemas.microsoft.com/office/word/2015/wordml/symex" xmlns:wpg="http://schemas.microsoft.com/office/word/2010/wordprocessingGroup" xmlns:wpi="http://schemas.microsoft.com/office/word/2010/wordprocessingInk" xmlns:wne="http://schemas.microsoft.com/office/word/2006/wordml" xmlns:wps="http://schemas.microsoft.com/office/word/2010/wordprocessingShape" mc:Ignorable="w14 w15 w16se w16cid w16 w16cex w16sdtdh wp14">
   <w:body>
     <w:sdt>
       <w:sdtPr>
@@ -395,7 +395,7 @@
               <w:r>
                 <w:fldChar w:fldCharType="separate"/>
               </w:r>
-              <w:hyperlink w:anchor="_Toc130392925" w:history="1">
+              <w:hyperlink w:anchor="_Toc131591663" w:history="1">
                 <w:r>
                   <w:rPr>
                     <w:rStyle w:val="Hyperlink"/>
@@ -422,7 +422,7 @@
                     <w:noProof/>
                     <w:webHidden/>
                   </w:rPr>
-                  <w:instrText xml:space="preserve"> PAGEREF _Toc130392925 \h </w:instrText>
+                  <w:instrText xml:space="preserve"> PAGEREF _Toc131591663 \h </w:instrText>
                 </w:r>
                 <w:r>
                   <w:rPr>
@@ -465,7 +465,7 @@
                   <w:lang w:eastAsia="de-CH"/>
                 </w:rPr>
               </w:pPr>
-              <w:hyperlink w:anchor="_Toc130392926" w:history="1">
+              <w:hyperlink w:anchor="_Toc131591664" w:history="1">
                 <w:r>
                   <w:rPr>
                     <w:rStyle w:val="Hyperlink"/>
@@ -492,7 +492,7 @@
                     <w:noProof/>
                     <w:webHidden/>
                   </w:rPr>
-                  <w:instrText xml:space="preserve"> PAGEREF _Toc130392926 \h </w:instrText>
+                  <w:instrText xml:space="preserve"> PAGEREF _Toc131591664 \h </w:instrText>
                 </w:r>
                 <w:r>
                   <w:rPr>
@@ -535,7 +535,7 @@
                   <w:lang w:eastAsia="de-CH"/>
                 </w:rPr>
               </w:pPr>
-              <w:hyperlink w:anchor="_Toc130392927" w:history="1">
+              <w:hyperlink w:anchor="_Toc131591665" w:history="1">
                 <w:r>
                   <w:rPr>
                     <w:rStyle w:val="Hyperlink"/>
@@ -562,7 +562,7 @@
                     <w:noProof/>
                     <w:webHidden/>
                   </w:rPr>
-                  <w:instrText xml:space="preserve"> PAGEREF _Toc130392927 \h </w:instrText>
+                  <w:instrText xml:space="preserve"> PAGEREF _Toc131591665 \h </w:instrText>
                 </w:r>
                 <w:r>
                   <w:rPr>
@@ -582,7 +582,7 @@
                     <w:noProof/>
                     <w:webHidden/>
                   </w:rPr>
-                  <w:t>2</w:t>
+                  <w:t>3</w:t>
                 </w:r>
                 <w:r>
                   <w:rPr>
@@ -605,7 +605,7 @@
                   <w:lang w:eastAsia="de-CH"/>
                 </w:rPr>
               </w:pPr>
-              <w:hyperlink w:anchor="_Toc130392928" w:history="1">
+              <w:hyperlink w:anchor="_Toc131591666" w:history="1">
                 <w:r>
                   <w:rPr>
                     <w:rStyle w:val="Hyperlink"/>
@@ -632,7 +632,7 @@
                     <w:noProof/>
                     <w:webHidden/>
                   </w:rPr>
-                  <w:instrText xml:space="preserve"> PAGEREF _Toc130392928 \h </w:instrText>
+                  <w:instrText xml:space="preserve"> PAGEREF _Toc131591666 \h </w:instrText>
                 </w:r>
                 <w:r>
                   <w:rPr>
@@ -652,7 +652,77 @@
                     <w:noProof/>
                     <w:webHidden/>
                   </w:rPr>
-                  <w:t>2</w:t>
+                  <w:t>3</w:t>
+                </w:r>
+                <w:r>
+                  <w:rPr>
+                    <w:noProof/>
+                    <w:webHidden/>
+                  </w:rPr>
+                  <w:fldChar w:fldCharType="end"/>
+                </w:r>
+              </w:hyperlink>
+            </w:p>
+            <w:p>
+              <w:pPr>
+                <w:pStyle w:val="Verzeichnis1"/>
+                <w:tabs>
+                  <w:tab w:val="right" w:leader="dot" w:pos="9062"/>
+                </w:tabs>
+                <w:rPr>
+                  <w:rFonts w:eastAsiaTheme="minorEastAsia"/>
+                  <w:noProof/>
+                  <w:lang w:eastAsia="de-CH"/>
+                </w:rPr>
+              </w:pPr>
+              <w:hyperlink w:anchor="_Toc131591667" w:history="1">
+                <w:r>
+                  <w:rPr>
+                    <w:rStyle w:val="Hyperlink"/>
+                    <w:noProof/>
+                  </w:rPr>
+                  <w:t>05.04.2022</w:t>
+                </w:r>
+                <w:r>
+                  <w:rPr>
+                    <w:noProof/>
+                    <w:webHidden/>
+                  </w:rPr>
+                  <w:tab/>
+                </w:r>
+                <w:r>
+                  <w:rPr>
+                    <w:noProof/>
+                    <w:webHidden/>
+                  </w:rPr>
+                  <w:fldChar w:fldCharType="begin"/>
+                </w:r>
+                <w:r>
+                  <w:rPr>
+                    <w:noProof/>
+                    <w:webHidden/>
+                  </w:rPr>
+                  <w:instrText xml:space="preserve"> PAGEREF _Toc131591667 \h </w:instrText>
+                </w:r>
+                <w:r>
+                  <w:rPr>
+                    <w:noProof/>
+                    <w:webHidden/>
+                  </w:rPr>
+                </w:r>
+                <w:r>
+                  <w:rPr>
+                    <w:noProof/>
+                    <w:webHidden/>
+                  </w:rPr>
+                  <w:fldChar w:fldCharType="separate"/>
+                </w:r>
+                <w:r>
+                  <w:rPr>
+                    <w:noProof/>
+                    <w:webHidden/>
+                  </w:rPr>
+                  <w:t>3</w:t>
                 </w:r>
                 <w:r>
                   <w:rPr>
@@ -682,326 +752,552 @@
               <w:szCs w:val="32"/>
             </w:rPr>
           </w:pPr>
-        </w:p>
-        <w:p>
-          <w:pPr>
+          <w:r>
             <w:rPr>
               <w:sz w:val="32"/>
               <w:szCs w:val="32"/>
             </w:rPr>
+            <w:br w:type="page"/>
+          </w:r>
+        </w:p>
+        <w:p>
+          <w:pPr>
+            <w:pStyle w:val="berschrift1"/>
           </w:pPr>
-          <w:r>
+          <w:bookmarkStart w:id="0" w:name="_Toc131591663"/>
+          <w:r>
+            <w:lastRenderedPageBreak/>
+            <w:t>01.03.2023</w:t>
+          </w:r>
+          <w:bookmarkEnd w:id="0"/>
+        </w:p>
+        <w:p>
+          <w:pPr>
             <w:rPr>
               <w:sz w:val="32"/>
               <w:szCs w:val="32"/>
             </w:rPr>
+          </w:pPr>
+          <w:r>
+            <w:rPr>
+              <w:sz w:val="32"/>
+              <w:szCs w:val="32"/>
+            </w:rPr>
+            <w:t xml:space="preserve">Zeit: </w:t>
+          </w:r>
+        </w:p>
+        <w:p>
+          <w:pPr>
+            <w:rPr>
+              <w:sz w:val="32"/>
+              <w:szCs w:val="32"/>
+            </w:rPr>
+          </w:pPr>
+          <w:r>
+            <w:t>2 Lektionen</w:t>
+          </w:r>
+        </w:p>
+        <w:p>
+          <w:pPr>
+            <w:rPr>
+              <w:sz w:val="32"/>
+              <w:szCs w:val="32"/>
+            </w:rPr>
+          </w:pPr>
+          <w:r>
+            <w:rPr>
+              <w:sz w:val="32"/>
+              <w:szCs w:val="32"/>
+            </w:rPr>
+            <w:t>Inhalt:</w:t>
+          </w:r>
+        </w:p>
+        <w:p>
+          <w:r>
+            <w:t>Zuerst habe ich mich zusammen mit Tiziano Corbetti und Tibor Blasko ein Team gebildet. Tiziano Corbetti ist heute krank aber die Zusammenarbeit war im Vorhinein abgesprochen.</w:t>
+          </w:r>
+        </w:p>
+        <w:p>
+          <w:r>
+            <w:t>In den zwei Lektionen, die zur Verfügung gestanden sind, habe ich folgendes gemacht:</w:t>
+          </w:r>
+        </w:p>
+        <w:p>
+          <w:r>
+            <w:t>Die Bewertungskriterien durchgelesen. Dazu habe ich auch noch ein paar Fragen gestellt.</w:t>
+          </w:r>
+        </w:p>
+        <w:p>
+          <w:r>
+            <w:t>Anhand der Vorlage das Lastenheft angefangen auszufüllen.</w:t>
+          </w:r>
+        </w:p>
+        <w:p>
+          <w:r>
+            <w:t>Nach Erhalt der VM mit dem jetzigen System dieses untersucht und angaben rausgeschrieben.</w:t>
+          </w:r>
+        </w:p>
+        <w:p>
+          <w:r>
+            <w:t>Für eine erste Besprechung angefangen Fragen zu formulieren.</w:t>
+          </w:r>
+        </w:p>
+        <w:p/>
+        <w:p>
+          <w:pPr>
+            <w:pStyle w:val="berschrift1"/>
+          </w:pPr>
+          <w:bookmarkStart w:id="1" w:name="_Toc131591664"/>
+          <w:r>
+            <w:t>08.03.2023</w:t>
+          </w:r>
+          <w:bookmarkEnd w:id="1"/>
+        </w:p>
+        <w:p>
+          <w:pPr>
+            <w:rPr>
+              <w:sz w:val="32"/>
+              <w:szCs w:val="32"/>
+            </w:rPr>
+          </w:pPr>
+          <w:r>
+            <w:rPr>
+              <w:sz w:val="32"/>
+              <w:szCs w:val="32"/>
+            </w:rPr>
+            <w:t>Zeit:</w:t>
+          </w:r>
+        </w:p>
+        <w:p>
+          <w:r>
+            <w:t>2 Lektionen</w:t>
+          </w:r>
+        </w:p>
+        <w:p>
+          <w:pPr>
+            <w:rPr>
+              <w:sz w:val="32"/>
+              <w:szCs w:val="32"/>
+            </w:rPr>
+          </w:pPr>
+          <w:r>
+            <w:rPr>
+              <w:sz w:val="32"/>
+              <w:szCs w:val="32"/>
+            </w:rPr>
+            <w:t>Inhalt:</w:t>
+          </w:r>
+        </w:p>
+        <w:p>
+          <w:r>
+            <w:t xml:space="preserve">Heute war Tiziano wieder anwesend und wir haben alles besprochen, was in der Woche davor gemacht wurde. </w:t>
+          </w:r>
+        </w:p>
+        <w:p>
+          <w:r>
+            <w:t xml:space="preserve">Nach dieser Besprechung haben wir uns etwas aufgeteilt. Tibor hat am Lastenheft weitergemacht und ich und Tiziano haben Fragen formuliert für ein erstes Gespräch mit dem Auftraggeber. </w:t>
+          </w:r>
+        </w:p>
+        <w:p>
+          <w:r>
+            <w:t xml:space="preserve">Dieses habe ich dann mündlich abgemacht und danach auch durchgeführt. </w:t>
+          </w:r>
+        </w:p>
+        <w:p>
+          <w:r>
+            <w:t>Hier haben wir einige Informationen erfragen können, die uns vorher noch gefehlt haben.</w:t>
+          </w:r>
+        </w:p>
+        <w:p>
+          <w:r>
+            <w:t>Nach dem Gespräch haben wir alle am Lastenheft gearbeitet.</w:t>
+          </w:r>
+        </w:p>
+        <w:p/>
+        <w:p>
+          <w:pPr>
+            <w:rPr>
+              <w:rFonts w:asciiTheme="majorHAnsi" w:eastAsiaTheme="majorEastAsia" w:hAnsiTheme="majorHAnsi" w:cstheme="majorBidi"/>
+              <w:color w:val="3E762A" w:themeColor="accent1" w:themeShade="BF"/>
+              <w:sz w:val="32"/>
+              <w:szCs w:val="32"/>
+            </w:rPr>
+          </w:pPr>
+          <w:r>
             <w:br w:type="page"/>
+          </w:r>
+        </w:p>
+        <w:p>
+          <w:pPr>
+            <w:pStyle w:val="berschrift1"/>
+          </w:pPr>
+          <w:bookmarkStart w:id="2" w:name="_Toc131591665"/>
+          <w:r>
+            <w:lastRenderedPageBreak/>
+            <w:t>11.03.2023</w:t>
+          </w:r>
+          <w:bookmarkEnd w:id="2"/>
+        </w:p>
+        <w:p>
+          <w:pPr>
+            <w:rPr>
+              <w:sz w:val="32"/>
+              <w:szCs w:val="32"/>
+            </w:rPr>
+          </w:pPr>
+          <w:r>
+            <w:rPr>
+              <w:sz w:val="32"/>
+              <w:szCs w:val="32"/>
+            </w:rPr>
+            <w:t>Zeit:</w:t>
+          </w:r>
+        </w:p>
+        <w:p>
+          <w:r>
+            <w:t>2.5 Stunden</w:t>
+          </w:r>
+        </w:p>
+        <w:p>
+          <w:pPr>
+            <w:rPr>
+              <w:sz w:val="32"/>
+              <w:szCs w:val="32"/>
+            </w:rPr>
+          </w:pPr>
+          <w:r>
+            <w:rPr>
+              <w:sz w:val="32"/>
+              <w:szCs w:val="32"/>
+            </w:rPr>
+            <w:t>Inhalt:</w:t>
+          </w:r>
+        </w:p>
+        <w:p>
+          <w:r>
+            <w:t xml:space="preserve">Wir haben uns in einem Online-Meeting getroffen und am Lastenheft und an den Testfällen gearbeitet. Nach etwas Zeit haben wir einiges erreicht und ich konnte das Testdokument Tiziano und Tibor überlassen, so hatte ich </w:t>
+          </w:r>
+          <w:r>
+            <w:t>Zeit,</w:t>
+          </w:r>
+          <w:r>
+            <w:t xml:space="preserve"> um noch ein Logo für unsere fiktive Firma </w:t>
+          </w:r>
+          <w:r>
+            <w:t>zu designen</w:t>
+          </w:r>
+          <w:r>
+            <w:t xml:space="preserve">. Die Firma heisst TechForge und das Logo ist im Lastenheft sichtbar. </w:t>
+          </w:r>
+        </w:p>
+        <w:p>
+          <w:r>
+            <w:t>Ich habe etwas früher aufgehöhrt und Tiziano und Tibor haben dann die Dokumente fertig gemacht.</w:t>
+          </w:r>
+        </w:p>
+        <w:p/>
+        <w:p>
+          <w:pPr>
+            <w:pStyle w:val="berschrift1"/>
+          </w:pPr>
+          <w:bookmarkStart w:id="3" w:name="_Toc131591666"/>
+          <w:r>
+            <w:t>22.03.2023</w:t>
+          </w:r>
+          <w:bookmarkEnd w:id="3"/>
+        </w:p>
+        <w:p>
+          <w:pPr>
+            <w:rPr>
+              <w:sz w:val="32"/>
+              <w:szCs w:val="32"/>
+            </w:rPr>
+          </w:pPr>
+          <w:r>
+            <w:rPr>
+              <w:sz w:val="32"/>
+              <w:szCs w:val="32"/>
+            </w:rPr>
+            <w:t>Zeit:</w:t>
+          </w:r>
+        </w:p>
+        <w:p>
+          <w:r>
+            <w:t>1 Lektion</w:t>
+          </w:r>
+        </w:p>
+        <w:p>
+          <w:pPr>
+            <w:rPr>
+              <w:sz w:val="32"/>
+              <w:szCs w:val="32"/>
+            </w:rPr>
+          </w:pPr>
+          <w:r>
+            <w:rPr>
+              <w:sz w:val="32"/>
+              <w:szCs w:val="32"/>
+            </w:rPr>
+            <w:t>Inhalt:</w:t>
+          </w:r>
+        </w:p>
+        <w:p>
+          <w:r>
+            <w:t>Heute haben wir die erste Note zurückbekommen.</w:t>
+          </w:r>
+        </w:p>
+        <w:p>
+          <w:r>
+            <w:t>Fehler waren die Terminplanung, das war tatsächlich so. Ich habe einfach vergessen, dass wir den Termin noch vereinbaren müssen. Deshalb finde ich die Bewertung fair.</w:t>
           </w:r>
         </w:p>
       </w:sdtContent>
     </w:sdt>
     <w:p/>
-    <w:tbl>
-      <w:tblPr>
-        <w:tblStyle w:val="Tabellenraster"/>
-        <w:tblW w:w="0" w:type="auto"/>
-        <w:tblLook w:val="04A0" w:firstRow="1" w:lastRow="0" w:firstColumn="1" w:lastColumn="0" w:noHBand="0" w:noVBand="1"/>
-      </w:tblPr>
-      <w:tblGrid>
-        <w:gridCol w:w="1696"/>
-        <w:gridCol w:w="1418"/>
-        <w:gridCol w:w="4819"/>
-        <w:gridCol w:w="1129"/>
-      </w:tblGrid>
-      <w:tr>
-        <w:tc>
-          <w:tcPr>
-            <w:tcW w:w="1696" w:type="dxa"/>
-          </w:tcPr>
-          <w:p>
-            <w:pPr>
-              <w:pStyle w:val="KeinLeerraum"/>
-            </w:pPr>
-            <w:r>
-              <w:t>Datum</w:t>
-            </w:r>
-          </w:p>
-        </w:tc>
-        <w:tc>
-          <w:tcPr>
-            <w:tcW w:w="1418" w:type="dxa"/>
-          </w:tcPr>
-          <w:p>
-            <w:r>
-              <w:t>Zeit</w:t>
-            </w:r>
-          </w:p>
-        </w:tc>
-        <w:tc>
-          <w:tcPr>
-            <w:tcW w:w="4819" w:type="dxa"/>
-          </w:tcPr>
-          <w:p>
-            <w:r>
-              <w:t>Inhalt</w:t>
-            </w:r>
-          </w:p>
-        </w:tc>
-        <w:tc>
-          <w:tcPr>
-            <w:tcW w:w="1129" w:type="dxa"/>
-          </w:tcPr>
-          <w:p>
-            <w:r>
-              <w:t>Gelernt</w:t>
-            </w:r>
-          </w:p>
-        </w:tc>
-      </w:tr>
-      <w:tr>
-        <w:tc>
-          <w:tcPr>
-            <w:tcW w:w="1696" w:type="dxa"/>
-          </w:tcPr>
-          <w:p>
-            <w:pPr>
-              <w:pStyle w:val="berschrift1"/>
-            </w:pPr>
-            <w:bookmarkStart w:id="0" w:name="_Toc130392925"/>
-            <w:r>
-              <w:t>01.03.2023</w:t>
-            </w:r>
-            <w:bookmarkEnd w:id="0"/>
-          </w:p>
-          <w:p/>
-        </w:tc>
-        <w:tc>
-          <w:tcPr>
-            <w:tcW w:w="1418" w:type="dxa"/>
-          </w:tcPr>
-          <w:p>
-            <w:r>
-              <w:t>2 Lektionen</w:t>
-            </w:r>
-          </w:p>
-        </w:tc>
-        <w:tc>
-          <w:tcPr>
-            <w:tcW w:w="4819" w:type="dxa"/>
-          </w:tcPr>
-          <w:p>
-            <w:r>
-              <w:t>Zuerst habe ich mich zusammen mit Tiziano Corbetti und Tibor Blasko ein Team gebildet. Tiziano Corbetti ist heute krank aber die Zusammenarbeit war im Vorhinein abgesprochen.</w:t>
-            </w:r>
-          </w:p>
-          <w:p>
-            <w:r>
-              <w:t>In den zwei Lektionen, die zur Verfügung gestanden sind, habe ich folgendes gemacht:</w:t>
-            </w:r>
-          </w:p>
-          <w:p>
-            <w:r>
-              <w:t>Die Bewertungskriterien durchgelesen. Dazu habe ich auch noch ein paar Fragen gestellt.</w:t>
-            </w:r>
-          </w:p>
-          <w:p>
-            <w:r>
-              <w:t>Anhand der Vorlage das Lastenheft angefangen auszufüllen.</w:t>
-            </w:r>
-          </w:p>
-          <w:p>
-            <w:r>
-              <w:t>Nach Erhalt der VM mit dem jetzigen System dieses untersucht und angaben rausgeschrieben.</w:t>
-            </w:r>
-          </w:p>
-          <w:p>
-            <w:r>
-              <w:t>Für eine erste Besprechung angefangen Fragen zu formulieren.</w:t>
-            </w:r>
-          </w:p>
-        </w:tc>
-        <w:tc>
-          <w:tcPr>
-            <w:tcW w:w="1129" w:type="dxa"/>
-          </w:tcPr>
-          <w:p/>
-        </w:tc>
-      </w:tr>
-      <w:tr>
-        <w:tc>
-          <w:tcPr>
-            <w:tcW w:w="1696" w:type="dxa"/>
-          </w:tcPr>
-          <w:p>
-            <w:pPr>
-              <w:pStyle w:val="berschrift1"/>
-            </w:pPr>
-            <w:bookmarkStart w:id="1" w:name="_Toc130392926"/>
-            <w:r>
-              <w:t>08.03.2023</w:t>
-            </w:r>
-            <w:bookmarkEnd w:id="1"/>
-          </w:p>
-          <w:p/>
-        </w:tc>
-        <w:tc>
-          <w:tcPr>
-            <w:tcW w:w="1418" w:type="dxa"/>
-          </w:tcPr>
-          <w:p>
-            <w:r>
-              <w:t>2 Lektionen</w:t>
-            </w:r>
-          </w:p>
-        </w:tc>
-        <w:tc>
-          <w:tcPr>
-            <w:tcW w:w="4819" w:type="dxa"/>
-          </w:tcPr>
-          <w:p>
-            <w:r>
-              <w:t xml:space="preserve">Heute war Tiziano wieder anwesend und wir haben alles besprochen, was in der Woche davor gemacht wurde. </w:t>
-            </w:r>
-          </w:p>
-          <w:p>
-            <w:r>
-              <w:t xml:space="preserve">Nach dieser Besprechung haben wir uns etwas aufgeteilt. Tibor hat am Lastenheft weitergemacht und ich und Tiziano haben Fragen formuliert für ein erstes Gespräch mit dem Auftraggeber. </w:t>
-            </w:r>
-          </w:p>
-          <w:p>
-            <w:r>
-              <w:t xml:space="preserve">Dieses habe ich dann mündlich abgemacht und danach auch durchgeführt. </w:t>
-            </w:r>
-          </w:p>
-          <w:p>
-            <w:r>
-              <w:t>Hier haben wir einige Informationen erfragen können, die uns vorher noch gefehlt haben.</w:t>
-            </w:r>
-          </w:p>
-          <w:p>
-            <w:r>
-              <w:t>Nach dem Gespräch haben wir alle am Lastenheft gearbeitet.</w:t>
-            </w:r>
-          </w:p>
-        </w:tc>
-        <w:tc>
-          <w:tcPr>
-            <w:tcW w:w="1129" w:type="dxa"/>
-          </w:tcPr>
-          <w:p/>
-        </w:tc>
-      </w:tr>
-      <w:tr>
-        <w:tc>
-          <w:tcPr>
-            <w:tcW w:w="1696" w:type="dxa"/>
-          </w:tcPr>
-          <w:p>
-            <w:pPr>
-              <w:pStyle w:val="berschrift1"/>
-            </w:pPr>
-            <w:bookmarkStart w:id="2" w:name="_Toc130392927"/>
-            <w:r>
-              <w:t>11.03.2023</w:t>
-            </w:r>
-            <w:bookmarkEnd w:id="2"/>
-          </w:p>
-        </w:tc>
-        <w:tc>
-          <w:tcPr>
-            <w:tcW w:w="1418" w:type="dxa"/>
-          </w:tcPr>
-          <w:p>
-            <w:r>
-              <w:t>2.5 Stunden</w:t>
-            </w:r>
-          </w:p>
-        </w:tc>
-        <w:tc>
-          <w:tcPr>
-            <w:tcW w:w="4819" w:type="dxa"/>
-          </w:tcPr>
-          <w:p>
-            <w:r>
-              <w:t xml:space="preserve">Wir haben uns in einem Online-Meeting getroffen und am Lastenheft und an den Testfällen gearbeitet. Nach etwas Zeit haben wir einiges erreicht und ich konnte das Testdokument Tiziano und Tibor überlassen, so hatte ich Zeit um noch ein Logo für unsere fiktive Firma designt. Die Firma heisst TechForge und das Logo ist im Lastenheft sichtbar. </w:t>
-            </w:r>
-          </w:p>
-          <w:p>
-            <w:r>
-              <w:t>Ich habe etwas früher aufgehöhrt und Tiziano und Tibor haben dann die Dokumente fertig gemacht.</w:t>
-            </w:r>
-          </w:p>
-        </w:tc>
-        <w:tc>
-          <w:tcPr>
-            <w:tcW w:w="1129" w:type="dxa"/>
-          </w:tcPr>
-          <w:p/>
-        </w:tc>
-      </w:tr>
-      <w:tr>
-        <w:tc>
-          <w:tcPr>
-            <w:tcW w:w="1696" w:type="dxa"/>
-          </w:tcPr>
-          <w:p>
-            <w:pPr>
-              <w:pStyle w:val="berschrift1"/>
-            </w:pPr>
-            <w:bookmarkStart w:id="3" w:name="_Toc130392928"/>
-            <w:r>
-              <w:t>22.03.2023</w:t>
-            </w:r>
-            <w:bookmarkEnd w:id="3"/>
-          </w:p>
-        </w:tc>
-        <w:tc>
-          <w:tcPr>
-            <w:tcW w:w="1418" w:type="dxa"/>
-          </w:tcPr>
-          <w:p>
-            <w:r>
-              <w:t>1 Lektion</w:t>
-            </w:r>
-          </w:p>
-        </w:tc>
-        <w:tc>
-          <w:tcPr>
-            <w:tcW w:w="4819" w:type="dxa"/>
-          </w:tcPr>
-          <w:p>
-            <w:r>
-              <w:t xml:space="preserve">Heute </w:t>
-            </w:r>
-            <w:r>
-              <w:t>haben wir die erste Note zurückbekommen.</w:t>
-            </w:r>
-          </w:p>
-          <w:p>
-            <w:r>
-              <w:t xml:space="preserve">Fehler waren die Terminplanung, das </w:t>
-            </w:r>
-            <w:r>
-              <w:t xml:space="preserve">war tatsächlich so. Ich habe einfach vergessen, dass wir den Termin noch vereinbaren </w:t>
-            </w:r>
-            <w:r>
-              <w:t>müssen. Deshalb</w:t>
-            </w:r>
-            <w:r>
-              <w:t xml:space="preserve"> finde ich die Bewertung fair.</w:t>
-            </w:r>
-          </w:p>
-        </w:tc>
-        <w:tc>
-          <w:tcPr>
-            <w:tcW w:w="1129" w:type="dxa"/>
-          </w:tcPr>
-          <w:p/>
-        </w:tc>
-      </w:tr>
-    </w:tbl>
+    <w:p>
+      <w:pPr>
+        <w:pStyle w:val="berschrift1"/>
+      </w:pPr>
+      <w:bookmarkStart w:id="4" w:name="_Toc131591667"/>
+      <w:r>
+        <w:t>05.04.2022</w:t>
+      </w:r>
+      <w:bookmarkEnd w:id="4"/>
+    </w:p>
+    <w:p>
+      <w:pPr>
+        <w:rPr>
+          <w:sz w:val="32"/>
+          <w:szCs w:val="32"/>
+        </w:rPr>
+      </w:pPr>
+      <w:r>
+        <w:rPr>
+          <w:sz w:val="32"/>
+          <w:szCs w:val="32"/>
+        </w:rPr>
+        <w:t>Zeit:</w:t>
+      </w:r>
+    </w:p>
+    <w:p>
+      <w:r>
+        <w:t>2 Lektionen</w:t>
+      </w:r>
+    </w:p>
+    <w:p>
+      <w:pPr>
+        <w:rPr>
+          <w:sz w:val="32"/>
+          <w:szCs w:val="32"/>
+        </w:rPr>
+      </w:pPr>
+      <w:r>
+        <w:rPr>
+          <w:sz w:val="32"/>
+          <w:szCs w:val="32"/>
+        </w:rPr>
+        <w:t>Inhalt:</w:t>
+      </w:r>
+    </w:p>
+    <w:p>
+      <w:r>
+        <w:t xml:space="preserve">Start des </w:t>
+      </w:r>
+      <w:r>
+        <w:t>Konzeptteils</w:t>
+      </w:r>
+      <w:r>
+        <w:t>.</w:t>
+      </w:r>
+    </w:p>
+    <w:p>
+      <w:r>
+        <w:t xml:space="preserve">Ich habe mich in die Aufgabe eingelesen und eine Vorlage für den Zeitplan erarbeitet. Zuerst wollten wir das Gant Diagramm von Github verwenden jedoch hat dieses </w:t>
+      </w:r>
+      <w:r>
+        <w:t xml:space="preserve">unsere Anforderungen beim Umsetzten nicht wirklich </w:t>
+      </w:r>
+      <w:r>
+        <w:t>erfüllt und ich habe dann eine Excel Datei erstellt.</w:t>
+      </w:r>
+    </w:p>
+    <w:p>
+      <w:pPr>
+        <w:rPr>
+          <w:sz w:val="32"/>
+          <w:szCs w:val="32"/>
+        </w:rPr>
+      </w:pPr>
+      <w:r>
+        <w:rPr>
+          <w:sz w:val="32"/>
+          <w:szCs w:val="32"/>
+        </w:rPr>
+        <w:t>Erfolge:</w:t>
+      </w:r>
+    </w:p>
+    <w:p>
+      <w:r>
+        <w:t>Nicht wirklich was.</w:t>
+      </w:r>
+    </w:p>
+    <w:p>
+      <w:pPr>
+        <w:rPr>
+          <w:sz w:val="32"/>
+          <w:szCs w:val="32"/>
+        </w:rPr>
+      </w:pPr>
+      <w:r>
+        <w:rPr>
+          <w:sz w:val="32"/>
+          <w:szCs w:val="32"/>
+        </w:rPr>
+        <w:t>Mis</w:t>
+      </w:r>
+      <w:r>
+        <w:rPr>
+          <w:sz w:val="32"/>
+          <w:szCs w:val="32"/>
+        </w:rPr>
+        <w:t>serfolge:</w:t>
+      </w:r>
+    </w:p>
+    <w:p>
+      <w:r>
+        <w:t>Ich habe die Aufgabe bei diesem Teil des Projekts nicht verstanden. Aber ich weiss nicht ob das meine Schuld ist.</w:t>
+      </w:r>
+    </w:p>
     <w:p/>
-    <w:p/>
+    <w:p>
+      <w:pPr>
+        <w:pStyle w:val="berschrift1"/>
+      </w:pPr>
+      <w:r>
+        <w:lastRenderedPageBreak/>
+        <w:t>16</w:t>
+      </w:r>
+      <w:r>
+        <w:t>.04.2022</w:t>
+      </w:r>
+    </w:p>
+    <w:p>
+      <w:pPr>
+        <w:rPr>
+          <w:sz w:val="32"/>
+          <w:szCs w:val="32"/>
+        </w:rPr>
+      </w:pPr>
+      <w:r>
+        <w:rPr>
+          <w:sz w:val="32"/>
+          <w:szCs w:val="32"/>
+        </w:rPr>
+        <w:t>Zeit:</w:t>
+      </w:r>
+    </w:p>
+    <w:p>
+      <w:r>
+        <w:t>6 Stunden</w:t>
+      </w:r>
+    </w:p>
+    <w:p>
+      <w:pPr>
+        <w:rPr>
+          <w:sz w:val="32"/>
+          <w:szCs w:val="32"/>
+        </w:rPr>
+      </w:pPr>
+      <w:r>
+        <w:rPr>
+          <w:sz w:val="32"/>
+          <w:szCs w:val="32"/>
+        </w:rPr>
+        <w:t>Inhalt:</w:t>
+      </w:r>
+    </w:p>
+    <w:p>
+      <w:r>
+        <w:t xml:space="preserve">Wenn die 6h sind auch teilweise </w:t>
+      </w:r>
+      <w:r>
+        <w:t>unter der Woche gemacht worden, aber der grosse Teil an diesem Datum. Die anderen kleinen Arbeitszeiten waren nur kleinere Vorbereitungen und etwas recherche für den heutigen Teil.</w:t>
+      </w:r>
+    </w:p>
+    <w:p>
+      <w:r>
+        <w:t>Ich habe</w:t>
+      </w:r>
+      <w:r>
+        <w:t xml:space="preserve"> heute</w:t>
+      </w:r>
+      <w:r>
+        <w:t xml:space="preserve"> das Proof of Concept gemacht. Jetzt habe ich eine </w:t>
+      </w:r>
+      <w:r>
+        <w:t>Idee wie das Ganze dann funktionieren kann. Ich habe einfach eine Aufgabe nach dem anderen getestet und dokumentiert. Ich glaube am Ende wird es so funktionieren.</w:t>
+      </w:r>
+    </w:p>
+    <w:p>
+      <w:r>
+        <w:t xml:space="preserve">Ich kann nicht </w:t>
+      </w:r>
+      <w:r>
+        <w:t>wirklich mehr</w:t>
+      </w:r>
+      <w:r>
+        <w:t xml:space="preserve"> schreiben</w:t>
+      </w:r>
+      <w:r>
+        <w:t>, da nichts mehr passiert ist.</w:t>
+      </w:r>
+    </w:p>
+    <w:p>
+      <w:pPr>
+        <w:rPr>
+          <w:sz w:val="32"/>
+          <w:szCs w:val="32"/>
+        </w:rPr>
+      </w:pPr>
+      <w:r>
+        <w:rPr>
+          <w:sz w:val="32"/>
+          <w:szCs w:val="32"/>
+        </w:rPr>
+        <w:t>Erfolge:</w:t>
+      </w:r>
+    </w:p>
+    <w:p>
+      <w:r>
+        <w:t>Proof of Concept erstellt und all</w:t>
+      </w:r>
+      <w:r>
+        <w:t>es a</w:t>
+      </w:r>
+      <w:r>
+        <w:t>bgegeben.</w:t>
+      </w:r>
+    </w:p>
+    <w:p>
+      <w:pPr>
+        <w:rPr>
+          <w:sz w:val="32"/>
+          <w:szCs w:val="32"/>
+        </w:rPr>
+      </w:pPr>
+      <w:r>
+        <w:rPr>
+          <w:sz w:val="32"/>
+          <w:szCs w:val="32"/>
+        </w:rPr>
+        <w:t>Misserfolge:</w:t>
+      </w:r>
+    </w:p>
+    <w:p>
+      <w:r>
+        <w:t>Import der kompletten Datenbank hat nicht direkt funktioniert. Ich habe aber eine gute andere Lösung gefunden.</w:t>
+      </w:r>
+    </w:p>
     <w:sectPr>
       <w:pgSz w:w="11906" w:h="16838"/>
       <w:pgMar w:top="1417" w:right="1417" w:bottom="1134" w:left="1417" w:header="708" w:footer="708" w:gutter="0"/>

</xml_diff>